<commit_message>
redaction CC onglet2 et amelioration CC onglet1
</commit_message>
<xml_diff>
--- a/Cahier des charges.docx
+++ b/Cahier des charges.docx
@@ -115,29 +115,51 @@
         <w:jc w:val="both"/>
         <w:rPr>
           <w:rFonts w:ascii="Calibri" w:hAnsi="Calibri" w:cs="Calibri"/>
-          <w:highlight w:val="yellow"/>
-        </w:rPr>
-      </w:pPr>
-      <w:r>
-        <w:rPr>
-          <w:rFonts w:ascii="Calibri" w:hAnsi="Calibri" w:cs="Calibri"/>
-          <w:highlight w:val="yellow"/>
-        </w:rPr>
-        <w:t>## 3. Gestion des erreurs</w:t>
-      </w:r>
-    </w:p>
-    <w:p>
-      <w:pPr>
-        <w:jc w:val="both"/>
-        <w:rPr>
-          <w:rFonts w:ascii="Calibri" w:hAnsi="Calibri" w:cs="Calibri"/>
-          <w:highlight w:val="yellow"/>
-        </w:rPr>
-      </w:pPr>
-      <w:r>
-        <w:rPr>
-          <w:rFonts w:ascii="Calibri" w:hAnsi="Calibri" w:cs="Calibri"/>
-          <w:highlight w:val="yellow"/>
+          <w:b/>
+          <w:bCs/>
+          <w:u w:val="single"/>
+        </w:rPr>
+      </w:pPr>
+      <w:r>
+        <w:rPr>
+          <w:rFonts w:ascii="Calibri" w:hAnsi="Calibri" w:cs="Calibri"/>
+          <w:b/>
+          <w:bCs/>
+          <w:u w:val="single"/>
+        </w:rPr>
+        <w:t>Gestion des erreurs</w:t>
+      </w:r>
+      <w:r>
+        <w:rPr>
+          <w:rFonts w:ascii="Calibri" w:hAnsi="Calibri" w:cs="Calibri"/>
+          <w:b/>
+          <w:bCs/>
+          <w:u w:val="single"/>
+        </w:rPr>
+        <w:t> :</w:t>
+      </w:r>
+    </w:p>
+    <w:p>
+      <w:pPr>
+        <w:jc w:val="both"/>
+        <w:rPr>
+          <w:rFonts w:ascii="Calibri" w:hAnsi="Calibri" w:cs="Calibri"/>
+          <w:b/>
+          <w:bCs/>
+          <w:u w:val="single"/>
+        </w:rPr>
+      </w:pPr>
+    </w:p>
+    <w:p>
+      <w:pPr>
+        <w:jc w:val="both"/>
+        <w:rPr>
+          <w:rFonts w:ascii="Calibri" w:hAnsi="Calibri" w:cs="Calibri"/>
+        </w:rPr>
+      </w:pPr>
+      <w:r>
+        <w:rPr>
+          <w:rFonts w:ascii="Calibri" w:hAnsi="Calibri" w:cs="Calibri"/>
         </w:rPr>
         <w:t>- Gérer les cas où aucune donnée n'est disponible pour les sélections spécifiées. Afficher un message d'erreur approprié.</w:t>
       </w:r>
@@ -147,29 +169,51 @@
         <w:jc w:val="both"/>
         <w:rPr>
           <w:rFonts w:ascii="Calibri" w:hAnsi="Calibri" w:cs="Calibri"/>
-          <w:highlight w:val="yellow"/>
-        </w:rPr>
-      </w:pPr>
-      <w:r>
-        <w:rPr>
-          <w:rFonts w:ascii="Calibri" w:hAnsi="Calibri" w:cs="Calibri"/>
-          <w:highlight w:val="yellow"/>
-        </w:rPr>
-        <w:t># Contraintes techniques</w:t>
-      </w:r>
-    </w:p>
-    <w:p>
-      <w:pPr>
-        <w:jc w:val="both"/>
-        <w:rPr>
-          <w:rFonts w:ascii="Calibri" w:hAnsi="Calibri" w:cs="Calibri"/>
-          <w:highlight w:val="yellow"/>
-        </w:rPr>
-      </w:pPr>
-      <w:r>
-        <w:rPr>
-          <w:rFonts w:ascii="Calibri" w:hAnsi="Calibri" w:cs="Calibri"/>
-          <w:highlight w:val="yellow"/>
+          <w:b/>
+          <w:bCs/>
+          <w:u w:val="single"/>
+        </w:rPr>
+      </w:pPr>
+      <w:r>
+        <w:rPr>
+          <w:rFonts w:ascii="Calibri" w:hAnsi="Calibri" w:cs="Calibri"/>
+          <w:b/>
+          <w:bCs/>
+          <w:u w:val="single"/>
+        </w:rPr>
+        <w:t>Contraintes techniques</w:t>
+      </w:r>
+      <w:r>
+        <w:rPr>
+          <w:rFonts w:ascii="Calibri" w:hAnsi="Calibri" w:cs="Calibri"/>
+          <w:b/>
+          <w:bCs/>
+          <w:u w:val="single"/>
+        </w:rPr>
+        <w:t> :</w:t>
+      </w:r>
+    </w:p>
+    <w:p>
+      <w:pPr>
+        <w:jc w:val="both"/>
+        <w:rPr>
+          <w:rFonts w:ascii="Calibri" w:hAnsi="Calibri" w:cs="Calibri"/>
+          <w:b/>
+          <w:bCs/>
+          <w:u w:val="single"/>
+        </w:rPr>
+      </w:pPr>
+    </w:p>
+    <w:p>
+      <w:pPr>
+        <w:jc w:val="both"/>
+        <w:rPr>
+          <w:rFonts w:ascii="Calibri" w:hAnsi="Calibri" w:cs="Calibri"/>
+        </w:rPr>
+      </w:pPr>
+      <w:r>
+        <w:rPr>
+          <w:rFonts w:ascii="Calibri" w:hAnsi="Calibri" w:cs="Calibri"/>
         </w:rPr>
         <w:t xml:space="preserve">- L'application doit être développée en utilisant le Framework </w:t>
       </w:r>
@@ -177,7 +221,6 @@
       <w:r>
         <w:rPr>
           <w:rFonts w:ascii="Calibri" w:hAnsi="Calibri" w:cs="Calibri"/>
-          <w:highlight w:val="yellow"/>
         </w:rPr>
         <w:t>Shiny</w:t>
       </w:r>
@@ -185,7 +228,6 @@
       <w:r>
         <w:rPr>
           <w:rFonts w:ascii="Calibri" w:hAnsi="Calibri" w:cs="Calibri"/>
-          <w:highlight w:val="yellow"/>
         </w:rPr>
         <w:t xml:space="preserve"> pour R.</w:t>
       </w:r>
@@ -195,13 +237,11 @@
         <w:jc w:val="both"/>
         <w:rPr>
           <w:rFonts w:ascii="Calibri" w:hAnsi="Calibri" w:cs="Calibri"/>
-          <w:highlight w:val="yellow"/>
-        </w:rPr>
-      </w:pPr>
-      <w:r>
-        <w:rPr>
-          <w:rFonts w:ascii="Calibri" w:hAnsi="Calibri" w:cs="Calibri"/>
-          <w:highlight w:val="yellow"/>
+        </w:rPr>
+      </w:pPr>
+      <w:r>
+        <w:rPr>
+          <w:rFonts w:ascii="Calibri" w:hAnsi="Calibri" w:cs="Calibri"/>
         </w:rPr>
         <w:t>- Les données doivent être lues à partir d'un fichier CSV regroupant l’ensemble des données des JO.</w:t>
       </w:r>
@@ -211,13 +251,11 @@
         <w:jc w:val="both"/>
         <w:rPr>
           <w:rFonts w:ascii="Calibri" w:hAnsi="Calibri" w:cs="Calibri"/>
-          <w:highlight w:val="yellow"/>
-        </w:rPr>
-      </w:pPr>
-      <w:r>
-        <w:rPr>
-          <w:rFonts w:ascii="Calibri" w:hAnsi="Calibri" w:cs="Calibri"/>
-          <w:highlight w:val="yellow"/>
+        </w:rPr>
+      </w:pPr>
+      <w:r>
+        <w:rPr>
+          <w:rFonts w:ascii="Calibri" w:hAnsi="Calibri" w:cs="Calibri"/>
         </w:rPr>
         <w:t>- attention aux messages d’erreur du aux colonnes numériques et non numériques</w:t>
       </w:r>
@@ -227,29 +265,51 @@
         <w:jc w:val="both"/>
         <w:rPr>
           <w:rFonts w:ascii="Calibri" w:hAnsi="Calibri" w:cs="Calibri"/>
-          <w:highlight w:val="yellow"/>
-        </w:rPr>
-      </w:pPr>
-      <w:r>
-        <w:rPr>
-          <w:rFonts w:ascii="Calibri" w:hAnsi="Calibri" w:cs="Calibri"/>
-          <w:highlight w:val="yellow"/>
-        </w:rPr>
-        <w:t># Livrables</w:t>
-      </w:r>
-    </w:p>
-    <w:p>
-      <w:pPr>
-        <w:jc w:val="both"/>
-        <w:rPr>
-          <w:rFonts w:ascii="Calibri" w:hAnsi="Calibri" w:cs="Calibri"/>
-          <w:highlight w:val="yellow"/>
-        </w:rPr>
-      </w:pPr>
-      <w:r>
-        <w:rPr>
-          <w:rFonts w:ascii="Calibri" w:hAnsi="Calibri" w:cs="Calibri"/>
-          <w:highlight w:val="yellow"/>
+          <w:b/>
+          <w:bCs/>
+          <w:u w:val="single"/>
+        </w:rPr>
+      </w:pPr>
+      <w:r>
+        <w:rPr>
+          <w:rFonts w:ascii="Calibri" w:hAnsi="Calibri" w:cs="Calibri"/>
+          <w:b/>
+          <w:bCs/>
+          <w:u w:val="single"/>
+        </w:rPr>
+        <w:t>Livrables</w:t>
+      </w:r>
+      <w:r>
+        <w:rPr>
+          <w:rFonts w:ascii="Calibri" w:hAnsi="Calibri" w:cs="Calibri"/>
+          <w:b/>
+          <w:bCs/>
+          <w:u w:val="single"/>
+        </w:rPr>
+        <w:t> :</w:t>
+      </w:r>
+    </w:p>
+    <w:p>
+      <w:pPr>
+        <w:jc w:val="both"/>
+        <w:rPr>
+          <w:rFonts w:ascii="Calibri" w:hAnsi="Calibri" w:cs="Calibri"/>
+          <w:b/>
+          <w:bCs/>
+          <w:u w:val="single"/>
+        </w:rPr>
+      </w:pPr>
+    </w:p>
+    <w:p>
+      <w:pPr>
+        <w:jc w:val="both"/>
+        <w:rPr>
+          <w:rFonts w:ascii="Calibri" w:hAnsi="Calibri" w:cs="Calibri"/>
+        </w:rPr>
+      </w:pPr>
+      <w:r>
+        <w:rPr>
+          <w:rFonts w:ascii="Calibri" w:hAnsi="Calibri" w:cs="Calibri"/>
         </w:rPr>
         <w:t xml:space="preserve">- Code source de l'application </w:t>
       </w:r>
@@ -257,7 +317,6 @@
       <w:r>
         <w:rPr>
           <w:rFonts w:ascii="Calibri" w:hAnsi="Calibri" w:cs="Calibri"/>
-          <w:highlight w:val="yellow"/>
         </w:rPr>
         <w:t>Shiny</w:t>
       </w:r>
@@ -265,7 +324,6 @@
       <w:r>
         <w:rPr>
           <w:rFonts w:ascii="Calibri" w:hAnsi="Calibri" w:cs="Calibri"/>
-          <w:highlight w:val="yellow"/>
         </w:rPr>
         <w:t xml:space="preserve"> R.</w:t>
       </w:r>
@@ -275,13 +333,11 @@
         <w:jc w:val="both"/>
         <w:rPr>
           <w:rFonts w:ascii="Calibri" w:hAnsi="Calibri" w:cs="Calibri"/>
-          <w:highlight w:val="yellow"/>
-        </w:rPr>
-      </w:pPr>
-      <w:r>
-        <w:rPr>
-          <w:rFonts w:ascii="Calibri" w:hAnsi="Calibri" w:cs="Calibri"/>
-          <w:highlight w:val="yellow"/>
+        </w:rPr>
+      </w:pPr>
+      <w:r>
+        <w:rPr>
+          <w:rFonts w:ascii="Calibri" w:hAnsi="Calibri" w:cs="Calibri"/>
         </w:rPr>
         <w:t>- Instructions d'utilisation.</w:t>
       </w:r>
@@ -291,13 +347,11 @@
         <w:jc w:val="both"/>
         <w:rPr>
           <w:rFonts w:ascii="Calibri" w:hAnsi="Calibri" w:cs="Calibri"/>
-          <w:highlight w:val="yellow"/>
-        </w:rPr>
-      </w:pPr>
-      <w:r>
-        <w:rPr>
-          <w:rFonts w:ascii="Calibri" w:hAnsi="Calibri" w:cs="Calibri"/>
-          <w:highlight w:val="yellow"/>
+        </w:rPr>
+      </w:pPr>
+      <w:r>
+        <w:rPr>
+          <w:rFonts w:ascii="Calibri" w:hAnsi="Calibri" w:cs="Calibri"/>
         </w:rPr>
         <w:t>- Document expliquant la structure des données attendues.</w:t>
       </w:r>
@@ -307,28 +361,51 @@
         <w:jc w:val="both"/>
         <w:rPr>
           <w:rFonts w:ascii="Calibri" w:hAnsi="Calibri" w:cs="Calibri"/>
-          <w:highlight w:val="yellow"/>
-        </w:rPr>
-      </w:pPr>
-      <w:r>
-        <w:rPr>
-          <w:rFonts w:ascii="Calibri" w:hAnsi="Calibri" w:cs="Calibri"/>
-          <w:highlight w:val="yellow"/>
-        </w:rPr>
-        <w:t># Évolution future</w:t>
-      </w:r>
-    </w:p>
-    <w:p>
-      <w:pPr>
-        <w:jc w:val="both"/>
-        <w:rPr>
-          <w:rFonts w:ascii="Calibri" w:hAnsi="Calibri" w:cs="Calibri"/>
-        </w:rPr>
-      </w:pPr>
-      <w:r>
-        <w:rPr>
-          <w:rFonts w:ascii="Calibri" w:hAnsi="Calibri" w:cs="Calibri"/>
-          <w:highlight w:val="yellow"/>
+          <w:b/>
+          <w:bCs/>
+          <w:u w:val="single"/>
+        </w:rPr>
+      </w:pPr>
+      <w:r>
+        <w:rPr>
+          <w:rFonts w:ascii="Calibri" w:hAnsi="Calibri" w:cs="Calibri"/>
+          <w:b/>
+          <w:bCs/>
+          <w:u w:val="single"/>
+        </w:rPr>
+        <w:t>Évolution future</w:t>
+      </w:r>
+      <w:r>
+        <w:rPr>
+          <w:rFonts w:ascii="Calibri" w:hAnsi="Calibri" w:cs="Calibri"/>
+          <w:b/>
+          <w:bCs/>
+          <w:u w:val="single"/>
+        </w:rPr>
+        <w:t> :</w:t>
+      </w:r>
+    </w:p>
+    <w:p>
+      <w:pPr>
+        <w:jc w:val="both"/>
+        <w:rPr>
+          <w:rFonts w:ascii="Calibri" w:hAnsi="Calibri" w:cs="Calibri"/>
+          <w:b/>
+          <w:bCs/>
+          <w:u w:val="single"/>
+        </w:rPr>
+      </w:pPr>
+    </w:p>
+    <w:p>
+      <w:pPr>
+        <w:jc w:val="both"/>
+        <w:rPr>
+          <w:rFonts w:ascii="Calibri" w:hAnsi="Calibri" w:cs="Calibri"/>
+        </w:rPr>
+      </w:pPr>
+      <w:r>
+        <w:rPr>
+          <w:rFonts w:ascii="Calibri" w:hAnsi="Calibri" w:cs="Calibri"/>
         </w:rPr>
         <w:t>- Possibilité d'ajouter des fonctionnalités supplémentaires, telles que des graphiques interactifs ou des filtres avancés.</w:t>
       </w:r>
@@ -496,282 +573,7 @@
           <w:sz w:val="22"/>
           <w:szCs w:val="22"/>
         </w:rPr>
-        <w:t xml:space="preserve"> Jeu</w:t>
-      </w:r>
-      <w:r>
-        <w:rPr>
-          <w:rFonts w:ascii="Calibri" w:hAnsi="Calibri" w:cs="Calibri"/>
-          <w:i/>
-          <w:iCs/>
-          <w:color w:val="156082" w:themeColor="accent1"/>
-          <w:sz w:val="22"/>
-          <w:szCs w:val="22"/>
-        </w:rPr>
-        <w:t xml:space="preserve"> de données : </w:t>
-      </w:r>
-      <w:hyperlink r:id="rId5" w:tgtFrame="_blank" w:tooltip="https://www.kaggle.com/code/hamdallak/125-years-of-summer-olympics-analysis-visual/input" w:history="1">
-        <w:r>
-          <w:rPr>
-            <w:rFonts w:ascii="Calibri" w:hAnsi="Calibri" w:cs="Calibri"/>
-            <w:i/>
-            <w:iCs/>
-            <w:color w:val="156082" w:themeColor="accent1"/>
-            <w:sz w:val="22"/>
-            <w:szCs w:val="22"/>
-          </w:rPr>
-          <w:t>https://www.kaggle.com/code/hamdallak/125-years-of-summer-olympics-analysis-visual/input</w:t>
-        </w:r>
-      </w:hyperlink>
-    </w:p>
-    <w:p>
-      <w:pPr>
-        <w:jc w:val="both"/>
-        <w:rPr>
-          <w:rFonts w:ascii="Calibri" w:hAnsi="Calibri" w:cs="Calibri"/>
-        </w:rPr>
-      </w:pPr>
-    </w:p>
-    <w:p>
-      <w:pPr>
-        <w:pStyle w:val="Titre2"/>
-      </w:pPr>
-      <w:r>
-        <w:t xml:space="preserve">Onglet 1 </w:t>
-      </w:r>
-      <w:r>
-        <w:t xml:space="preserve">- </w:t>
-      </w:r>
-      <w:r>
-        <w:t>(Arthur &amp; Théophile)</w:t>
-      </w:r>
-    </w:p>
-    <w:p/>
-    <w:p>
-      <w:pPr>
-        <w:jc w:val="both"/>
-        <w:rPr>
-          <w:rFonts w:ascii="Calibri" w:hAnsi="Calibri" w:cs="Calibri"/>
-        </w:rPr>
-      </w:pPr>
-      <w:r>
-        <w:rPr>
-          <w:rFonts w:ascii="Calibri" w:hAnsi="Calibri" w:cs="Calibri"/>
-          <w:b/>
-          <w:bCs/>
-          <w:u w:val="single"/>
-        </w:rPr>
-        <w:t>Graphique 1</w:t>
-      </w:r>
-      <w:r>
-        <w:rPr>
-          <w:rFonts w:ascii="Calibri" w:hAnsi="Calibri" w:cs="Calibri"/>
-          <w:u w:val="single"/>
-        </w:rPr>
-        <w:t xml:space="preserve"> :</w:t>
-      </w:r>
-      <w:r>
-        <w:rPr>
-          <w:rFonts w:ascii="Calibri" w:hAnsi="Calibri" w:cs="Calibri"/>
-        </w:rPr>
-        <w:t xml:space="preserve"> Visualisation </w:t>
-      </w:r>
-      <w:r>
-        <w:rPr>
-          <w:rFonts w:ascii="Calibri" w:hAnsi="Calibri" w:cs="Calibri"/>
-        </w:rPr>
-        <w:t>globale</w:t>
-      </w:r>
-      <w:r>
-        <w:rPr>
-          <w:rFonts w:ascii="Calibri" w:hAnsi="Calibri" w:cs="Calibri"/>
-        </w:rPr>
-        <w:t xml:space="preserve"> </w:t>
-      </w:r>
-      <w:r>
-        <w:rPr>
-          <w:rFonts w:ascii="Calibri" w:hAnsi="Calibri" w:cs="Calibri"/>
-        </w:rPr>
-        <w:t>des résultats aux J</w:t>
-      </w:r>
-      <w:r>
-        <w:rPr>
-          <w:rFonts w:ascii="Calibri" w:hAnsi="Calibri" w:cs="Calibri"/>
-        </w:rPr>
-        <w:t>O.</w:t>
-      </w:r>
-    </w:p>
-    <w:p>
-      <w:pPr>
-        <w:jc w:val="both"/>
-        <w:rPr>
-          <w:rFonts w:ascii="Calibri" w:hAnsi="Calibri" w:cs="Calibri"/>
-          <w:u w:val="single"/>
-        </w:rPr>
-      </w:pPr>
-    </w:p>
-    <w:p>
-      <w:pPr>
-        <w:jc w:val="both"/>
-        <w:rPr>
-          <w:rFonts w:ascii="Calibri" w:hAnsi="Calibri" w:cs="Calibri"/>
-        </w:rPr>
-      </w:pPr>
-      <w:r>
-        <w:rPr>
-          <w:rFonts w:ascii="Calibri" w:hAnsi="Calibri" w:cs="Calibri"/>
-          <w:u w:val="single"/>
-        </w:rPr>
-        <w:t>Paramètre de l’a</w:t>
-      </w:r>
-      <w:r>
-        <w:rPr>
-          <w:rFonts w:ascii="Calibri" w:hAnsi="Calibri" w:cs="Calibri"/>
-          <w:u w:val="single"/>
-        </w:rPr>
-        <w:t>nnée</w:t>
-      </w:r>
-      <w:r>
-        <w:rPr>
-          <w:rFonts w:ascii="Calibri" w:hAnsi="Calibri" w:cs="Calibri"/>
-        </w:rPr>
-        <w:t xml:space="preserve"> : </w:t>
-      </w:r>
-      <w:r>
-        <w:rPr>
-          <w:rFonts w:ascii="Calibri" w:hAnsi="Calibri" w:cs="Calibri"/>
-        </w:rPr>
-        <w:t>U</w:t>
-      </w:r>
-      <w:r>
-        <w:rPr>
-          <w:rFonts w:ascii="Calibri" w:hAnsi="Calibri" w:cs="Calibri"/>
-        </w:rPr>
-        <w:t xml:space="preserve">tiliser un </w:t>
-      </w:r>
-      <w:proofErr w:type="spellStart"/>
-      <w:r>
-        <w:rPr>
-          <w:rFonts w:ascii="Calibri" w:hAnsi="Calibri" w:cs="Calibri"/>
-        </w:rPr>
-        <w:t>slider</w:t>
-      </w:r>
-      <w:proofErr w:type="spellEnd"/>
-      <w:r>
-        <w:rPr>
-          <w:rFonts w:ascii="Calibri" w:hAnsi="Calibri" w:cs="Calibri"/>
-        </w:rPr>
-        <w:t xml:space="preserve"> (barre de défilement) pour permettre à l'utilisateur de sélectionner une plage d'années spécifiques.</w:t>
-      </w:r>
-    </w:p>
-    <w:p>
-      <w:pPr>
-        <w:jc w:val="both"/>
-        <w:rPr>
-          <w:rFonts w:ascii="Calibri" w:hAnsi="Calibri" w:cs="Calibri"/>
-        </w:rPr>
-      </w:pPr>
-      <w:r>
-        <w:rPr>
-          <w:rFonts w:ascii="Calibri" w:hAnsi="Calibri" w:cs="Calibri"/>
-          <w:u w:val="single"/>
-        </w:rPr>
-        <w:t>Paramètre du s</w:t>
-      </w:r>
-      <w:r>
-        <w:rPr>
-          <w:rFonts w:ascii="Calibri" w:hAnsi="Calibri" w:cs="Calibri"/>
-          <w:u w:val="single"/>
-        </w:rPr>
-        <w:t>port :</w:t>
-      </w:r>
-      <w:r>
-        <w:rPr>
-          <w:rFonts w:ascii="Calibri" w:hAnsi="Calibri" w:cs="Calibri"/>
-        </w:rPr>
-        <w:t xml:space="preserve"> Un menu déroulant pour choisir un sport parmi ceux disponibles dans les données</w:t>
-      </w:r>
-    </w:p>
-    <w:p>
-      <w:pPr>
-        <w:jc w:val="both"/>
-        <w:rPr>
-          <w:rFonts w:ascii="Calibri" w:hAnsi="Calibri" w:cs="Calibri"/>
-        </w:rPr>
-      </w:pPr>
-      <w:r>
-        <w:rPr>
-          <w:rFonts w:ascii="Calibri" w:hAnsi="Calibri" w:cs="Calibri"/>
-          <w:u w:val="single"/>
-        </w:rPr>
-        <w:lastRenderedPageBreak/>
-        <w:t>Paramètre du p</w:t>
-      </w:r>
-      <w:r>
-        <w:rPr>
-          <w:rFonts w:ascii="Calibri" w:hAnsi="Calibri" w:cs="Calibri"/>
-          <w:u w:val="single"/>
-        </w:rPr>
-        <w:t>ays :</w:t>
-      </w:r>
-      <w:r>
-        <w:rPr>
-          <w:rFonts w:ascii="Calibri" w:hAnsi="Calibri" w:cs="Calibri"/>
-        </w:rPr>
-        <w:t xml:space="preserve">  Un menu déroulant pour choisir un pays parmi ceux disponibles dans les données.</w:t>
-      </w:r>
-    </w:p>
-    <w:p>
-      <w:pPr>
-        <w:jc w:val="both"/>
-        <w:rPr>
-          <w:rFonts w:ascii="Calibri" w:hAnsi="Calibri" w:cs="Calibri"/>
-        </w:rPr>
-      </w:pPr>
-    </w:p>
-    <w:p>
-      <w:pPr>
-        <w:jc w:val="both"/>
-        <w:rPr>
-          <w:rFonts w:ascii="Calibri" w:hAnsi="Calibri" w:cs="Calibri"/>
-          <w:i/>
-          <w:iCs/>
-          <w:color w:val="156082" w:themeColor="accent1"/>
-          <w:sz w:val="22"/>
-          <w:szCs w:val="22"/>
-        </w:rPr>
-      </w:pPr>
-      <w:r>
-        <w:rPr>
-          <w:rFonts w:ascii="Calibri" w:hAnsi="Calibri" w:cs="Calibri"/>
-          <w:i/>
-          <w:iCs/>
-          <w:color w:val="156082" w:themeColor="accent1"/>
-          <w:sz w:val="22"/>
-          <w:szCs w:val="22"/>
-        </w:rPr>
-        <w:sym w:font="Wingdings" w:char="F0E0"/>
-      </w:r>
-      <w:r>
-        <w:rPr>
-          <w:rFonts w:ascii="Calibri" w:hAnsi="Calibri" w:cs="Calibri"/>
-          <w:i/>
-          <w:iCs/>
-          <w:color w:val="156082" w:themeColor="accent1"/>
-          <w:sz w:val="22"/>
-          <w:szCs w:val="22"/>
-        </w:rPr>
-        <w:t xml:space="preserve"> J</w:t>
-      </w:r>
-      <w:r>
-        <w:rPr>
-          <w:rFonts w:ascii="Calibri" w:hAnsi="Calibri" w:cs="Calibri"/>
-          <w:i/>
-          <w:iCs/>
-          <w:color w:val="156082" w:themeColor="accent1"/>
-          <w:sz w:val="22"/>
-          <w:szCs w:val="22"/>
-        </w:rPr>
-        <w:t xml:space="preserve">eu de données : </w:t>
+        <w:t xml:space="preserve"> Jeu de données : </w:t>
       </w:r>
       <w:hyperlink r:id="rId6" w:tgtFrame="_blank" w:tooltip="https://www.kaggle.com/code/hamdallak/125-years-of-summer-olympics-analysis-visual/input" w:history="1">
         <w:r>
@@ -797,138 +599,63 @@
     </w:p>
     <w:p>
       <w:pPr>
-        <w:jc w:val="both"/>
-        <w:rPr>
-          <w:rFonts w:ascii="Calibri" w:hAnsi="Calibri" w:cs="Calibri"/>
-        </w:rPr>
-      </w:pPr>
-      <w:r>
-        <w:rPr>
-          <w:rFonts w:ascii="Calibri" w:hAnsi="Calibri" w:cs="Calibri"/>
-        </w:rPr>
-        <w:t># Fonctionnalités</w:t>
-      </w:r>
-    </w:p>
-    <w:p>
-      <w:pPr>
-        <w:jc w:val="both"/>
-        <w:rPr>
-          <w:rFonts w:ascii="Calibri" w:hAnsi="Calibri" w:cs="Calibri"/>
-        </w:rPr>
-      </w:pPr>
-      <w:r>
-        <w:rPr>
-          <w:rFonts w:ascii="Calibri" w:hAnsi="Calibri" w:cs="Calibri"/>
-        </w:rPr>
-        <w:t>## 2. Affichage des résultats</w:t>
-      </w:r>
-    </w:p>
-    <w:p>
-      <w:pPr>
-        <w:jc w:val="both"/>
-        <w:rPr>
-          <w:rFonts w:ascii="Calibri" w:hAnsi="Calibri" w:cs="Calibri"/>
-        </w:rPr>
-      </w:pPr>
-      <w:r>
-        <w:rPr>
-          <w:rFonts w:ascii="Calibri" w:hAnsi="Calibri" w:cs="Calibri"/>
-        </w:rPr>
-        <w:t>- Afficher un graphique en barre des résultats en fonction des sélections de l'utilisateur.</w:t>
-      </w:r>
-    </w:p>
-    <w:p>
-      <w:pPr>
-        <w:jc w:val="both"/>
-        <w:rPr>
-          <w:rFonts w:ascii="Calibri" w:hAnsi="Calibri" w:cs="Calibri"/>
-        </w:rPr>
-      </w:pPr>
-      <w:r>
-        <w:rPr>
-          <w:rFonts w:ascii="Calibri" w:hAnsi="Calibri" w:cs="Calibri"/>
-        </w:rPr>
-        <w:t>- Le tableau doit inclure des informations telles que le pays, l'année, le sport et les médailles remportées.</w:t>
-      </w:r>
-    </w:p>
-    <w:p>
-      <w:pPr>
-        <w:jc w:val="both"/>
-        <w:rPr>
-          <w:rFonts w:ascii="Calibri" w:hAnsi="Calibri" w:cs="Calibri"/>
-        </w:rPr>
-      </w:pPr>
-    </w:p>
-    <w:p>
-      <w:pPr>
         <w:pStyle w:val="Titre2"/>
       </w:pPr>
       <w:r>
-        <w:t>Onglet 2</w:t>
-      </w:r>
-      <w:r>
-        <w:rPr>
-          <w:color w:val="auto"/>
-        </w:rPr>
-        <w:t xml:space="preserve"> </w:t>
-      </w:r>
-      <w:r>
-        <w:t>-</w:t>
-      </w:r>
-      <w:r>
-        <w:rPr>
-          <w:color w:val="auto"/>
-        </w:rPr>
-        <w:t xml:space="preserve"> </w:t>
-      </w:r>
-      <w:r>
-        <w:t>(Rémy &amp; Tom)</w:t>
+        <w:t xml:space="preserve">Onglet 1 </w:t>
+      </w:r>
+      <w:r>
+        <w:t xml:space="preserve">- </w:t>
+      </w:r>
+      <w:r>
+        <w:t xml:space="preserve">(Arthur </w:t>
+      </w:r>
+      <w:r>
+        <w:t>et</w:t>
+      </w:r>
+      <w:r>
+        <w:t xml:space="preserve"> Théophile)</w:t>
       </w:r>
     </w:p>
     <w:p/>
     <w:p>
       <w:pPr>
         <w:jc w:val="both"/>
+        <w:rPr>
+          <w:rFonts w:ascii="Calibri" w:hAnsi="Calibri" w:cs="Calibri"/>
+        </w:rPr>
+      </w:pPr>
+      <w:r>
         <w:rPr>
           <w:rFonts w:ascii="Calibri" w:hAnsi="Calibri" w:cs="Calibri"/>
           <w:b/>
           <w:bCs/>
           <w:u w:val="single"/>
         </w:rPr>
-      </w:pPr>
-      <w:r>
-        <w:rPr>
-          <w:rFonts w:ascii="Calibri" w:hAnsi="Calibri" w:cs="Calibri"/>
-          <w:b/>
-          <w:bCs/>
-          <w:u w:val="single"/>
-        </w:rPr>
-        <w:t>Graph</w:t>
-      </w:r>
-      <w:r>
-        <w:rPr>
-          <w:rFonts w:ascii="Calibri" w:hAnsi="Calibri" w:cs="Calibri"/>
-          <w:b/>
-          <w:bCs/>
-          <w:u w:val="single"/>
-        </w:rPr>
-        <w:t>ique</w:t>
-      </w:r>
-      <w:r>
-        <w:rPr>
-          <w:rFonts w:ascii="Calibri" w:hAnsi="Calibri" w:cs="Calibri"/>
-          <w:b/>
-          <w:bCs/>
-          <w:u w:val="single"/>
-        </w:rPr>
-        <w:t xml:space="preserve"> 2 : </w:t>
-      </w:r>
-      <w:r>
-        <w:rPr>
-          <w:rFonts w:ascii="Calibri" w:hAnsi="Calibri" w:cs="Calibri"/>
-          <w:b/>
-          <w:bCs/>
-          <w:u w:val="single"/>
+        <w:t>Graphique 1</w:t>
+      </w:r>
+      <w:r>
+        <w:rPr>
+          <w:rFonts w:ascii="Calibri" w:hAnsi="Calibri" w:cs="Calibri"/>
+          <w:u w:val="single"/>
+        </w:rPr>
+        <w:t xml:space="preserve"> :</w:t>
+      </w:r>
+      <w:r>
+        <w:rPr>
+          <w:rFonts w:ascii="Calibri" w:hAnsi="Calibri" w:cs="Calibri"/>
+        </w:rPr>
+        <w:t xml:space="preserve"> Visualisation </w:t>
+      </w:r>
+      <w:r>
+        <w:rPr>
+          <w:rFonts w:ascii="Calibri" w:hAnsi="Calibri" w:cs="Calibri"/>
+        </w:rPr>
+        <w:t>globale</w:t>
+      </w:r>
+      <w:r>
+        <w:rPr>
+          <w:rFonts w:ascii="Calibri" w:hAnsi="Calibri" w:cs="Calibri"/>
         </w:rPr>
         <w:t xml:space="preserve"> </w:t>
       </w:r>
@@ -936,134 +663,169 @@
         <w:rPr>
           <w:rFonts w:ascii="Calibri" w:hAnsi="Calibri" w:cs="Calibri"/>
         </w:rPr>
-        <w:t xml:space="preserve">Visualisation des résultats </w:t>
-      </w:r>
-      <w:r>
-        <w:rPr>
-          <w:rFonts w:ascii="Calibri" w:hAnsi="Calibri" w:cs="Calibri"/>
-        </w:rPr>
-        <w:t xml:space="preserve">aux JO </w:t>
-      </w:r>
-      <w:r>
-        <w:rPr>
-          <w:rFonts w:ascii="Calibri" w:hAnsi="Calibri" w:cs="Calibri"/>
-        </w:rPr>
-        <w:t>par pays</w:t>
-      </w:r>
-      <w:r>
-        <w:rPr>
-          <w:rFonts w:ascii="Calibri" w:hAnsi="Calibri" w:cs="Calibri"/>
-        </w:rPr>
-        <w:t>.</w:t>
-      </w:r>
-      <w:r>
-        <w:rPr>
-          <w:rFonts w:ascii="Calibri" w:hAnsi="Calibri" w:cs="Calibri"/>
-        </w:rPr>
-        <w:t xml:space="preserve"> </w:t>
-      </w:r>
-    </w:p>
-    <w:p>
-      <w:pPr>
-        <w:jc w:val="both"/>
-        <w:rPr>
-          <w:rFonts w:ascii="Calibri" w:hAnsi="Calibri" w:cs="Calibri"/>
-        </w:rPr>
-      </w:pPr>
-    </w:p>
-    <w:p>
-      <w:pPr>
-        <w:jc w:val="both"/>
-        <w:rPr>
-          <w:rFonts w:ascii="Calibri" w:hAnsi="Calibri" w:cs="Calibri"/>
-          <w:highlight w:val="yellow"/>
-        </w:rPr>
-      </w:pPr>
-      <w:r>
-        <w:rPr>
-          <w:rFonts w:ascii="Calibri" w:hAnsi="Calibri" w:cs="Calibri"/>
-          <w:highlight w:val="yellow"/>
-        </w:rPr>
-        <w:t>Années</w:t>
-      </w:r>
-    </w:p>
-    <w:p>
-      <w:pPr>
-        <w:jc w:val="both"/>
-        <w:rPr>
-          <w:rFonts w:ascii="Calibri" w:hAnsi="Calibri" w:cs="Calibri"/>
-          <w:highlight w:val="yellow"/>
-        </w:rPr>
-      </w:pPr>
-      <w:r>
-        <w:rPr>
-          <w:rFonts w:ascii="Calibri" w:hAnsi="Calibri" w:cs="Calibri"/>
-          <w:highlight w:val="yellow"/>
-        </w:rPr>
-        <w:t>Sport</w:t>
-      </w:r>
-    </w:p>
-    <w:p>
-      <w:pPr>
-        <w:jc w:val="both"/>
-        <w:rPr>
-          <w:rFonts w:ascii="Calibri" w:hAnsi="Calibri" w:cs="Calibri"/>
-          <w:highlight w:val="yellow"/>
-        </w:rPr>
-      </w:pPr>
-      <w:r>
-        <w:rPr>
-          <w:rFonts w:ascii="Calibri" w:hAnsi="Calibri" w:cs="Calibri"/>
-          <w:highlight w:val="yellow"/>
-        </w:rPr>
-        <w:t xml:space="preserve">Parité : Homme/Femme ou les </w:t>
-      </w:r>
-      <w:proofErr w:type="gramStart"/>
-      <w:r>
-        <w:rPr>
-          <w:rFonts w:ascii="Calibri" w:hAnsi="Calibri" w:cs="Calibri"/>
-          <w:highlight w:val="yellow"/>
-        </w:rPr>
-        <w:t>deux ,</w:t>
-      </w:r>
-      <w:proofErr w:type="gramEnd"/>
-      <w:r>
-        <w:rPr>
-          <w:rFonts w:ascii="Calibri" w:hAnsi="Calibri" w:cs="Calibri"/>
-          <w:highlight w:val="yellow"/>
-        </w:rPr>
-        <w:t xml:space="preserve"> case à cocher</w:t>
-      </w:r>
-    </w:p>
-    <w:p>
-      <w:pPr>
-        <w:jc w:val="both"/>
-        <w:rPr>
-          <w:rFonts w:ascii="Calibri" w:hAnsi="Calibri" w:cs="Calibri"/>
-          <w:highlight w:val="yellow"/>
-        </w:rPr>
-      </w:pPr>
-      <w:r>
-        <w:rPr>
-          <w:rFonts w:ascii="Calibri" w:hAnsi="Calibri" w:cs="Calibri"/>
-          <w:highlight w:val="yellow"/>
-        </w:rPr>
-        <w:t>Winter et Summer</w:t>
-      </w:r>
-    </w:p>
-    <w:p>
-      <w:pPr>
-        <w:jc w:val="both"/>
-        <w:rPr>
-          <w:rFonts w:ascii="Calibri" w:hAnsi="Calibri" w:cs="Calibri"/>
-        </w:rPr>
-      </w:pPr>
-      <w:r>
-        <w:rPr>
-          <w:rFonts w:ascii="Calibri" w:hAnsi="Calibri" w:cs="Calibri"/>
-          <w:highlight w:val="yellow"/>
-        </w:rPr>
-        <w:t>En détails quand on passe la souris sur le point donne les infos sur l'athlète</w:t>
+        <w:t>des résultats aux J</w:t>
+      </w:r>
+      <w:r>
+        <w:rPr>
+          <w:rFonts w:ascii="Calibri" w:hAnsi="Calibri" w:cs="Calibri"/>
+        </w:rPr>
+        <w:t>O.</w:t>
+      </w:r>
+    </w:p>
+    <w:p>
+      <w:pPr>
+        <w:jc w:val="both"/>
+        <w:rPr>
+          <w:rFonts w:ascii="Calibri" w:hAnsi="Calibri" w:cs="Calibri"/>
+        </w:rPr>
+      </w:pPr>
+    </w:p>
+    <w:p>
+      <w:pPr>
+        <w:jc w:val="both"/>
+        <w:rPr>
+          <w:rFonts w:ascii="Calibri" w:hAnsi="Calibri" w:cs="Calibri"/>
+        </w:rPr>
+      </w:pPr>
+      <w:r>
+        <w:rPr>
+          <w:rFonts w:ascii="Calibri" w:hAnsi="Calibri" w:cs="Calibri"/>
+        </w:rPr>
+        <w:t>L’onglet 1 est divisé en 2 parties : l’interface utilisateur / le graphique de sortie</w:t>
+      </w:r>
+    </w:p>
+    <w:p>
+      <w:pPr>
+        <w:jc w:val="both"/>
+        <w:rPr>
+          <w:rFonts w:ascii="Calibri" w:hAnsi="Calibri" w:cs="Calibri"/>
+        </w:rPr>
+      </w:pPr>
+      <w:r>
+        <w:rPr>
+          <w:rFonts w:ascii="Calibri" w:hAnsi="Calibri" w:cs="Calibri"/>
+        </w:rPr>
+        <w:lastRenderedPageBreak/>
+        <w:t xml:space="preserve">Ce graphique représente le nombre de médailles d’or, d’argent et de bronze en fonction des années. </w:t>
+      </w:r>
+    </w:p>
+    <w:p>
+      <w:pPr>
+        <w:jc w:val="both"/>
+        <w:rPr>
+          <w:rFonts w:ascii="Calibri" w:hAnsi="Calibri" w:cs="Calibri"/>
+          <w:u w:val="single"/>
+        </w:rPr>
+      </w:pPr>
+    </w:p>
+    <w:p>
+      <w:pPr>
+        <w:jc w:val="both"/>
+        <w:rPr>
+          <w:rFonts w:ascii="Calibri" w:hAnsi="Calibri" w:cs="Calibri"/>
+        </w:rPr>
+      </w:pPr>
+      <w:r>
+        <w:rPr>
+          <w:rFonts w:ascii="Calibri" w:hAnsi="Calibri" w:cs="Calibri"/>
+        </w:rPr>
+        <w:t>La partie utilisateur permet d’affiner les informations selon 3 paramètres :</w:t>
+      </w:r>
+    </w:p>
+    <w:p>
+      <w:pPr>
+        <w:jc w:val="both"/>
+        <w:rPr>
+          <w:rFonts w:ascii="Calibri" w:hAnsi="Calibri" w:cs="Calibri"/>
+        </w:rPr>
+      </w:pPr>
+      <w:r>
+        <w:rPr>
+          <w:rFonts w:ascii="Calibri" w:hAnsi="Calibri" w:cs="Calibri"/>
+          <w:u w:val="single"/>
+        </w:rPr>
+        <w:t>Paramètre de l’a</w:t>
+      </w:r>
+      <w:r>
+        <w:rPr>
+          <w:rFonts w:ascii="Calibri" w:hAnsi="Calibri" w:cs="Calibri"/>
+          <w:u w:val="single"/>
+        </w:rPr>
+        <w:t>nnée</w:t>
+      </w:r>
+      <w:r>
+        <w:rPr>
+          <w:rFonts w:ascii="Calibri" w:hAnsi="Calibri" w:cs="Calibri"/>
+        </w:rPr>
+        <w:t xml:space="preserve"> : </w:t>
+      </w:r>
+      <w:r>
+        <w:rPr>
+          <w:rFonts w:ascii="Calibri" w:hAnsi="Calibri" w:cs="Calibri"/>
+        </w:rPr>
+        <w:t>U</w:t>
+      </w:r>
+      <w:r>
+        <w:rPr>
+          <w:rFonts w:ascii="Calibri" w:hAnsi="Calibri" w:cs="Calibri"/>
+        </w:rPr>
+        <w:t xml:space="preserve">tiliser un </w:t>
+      </w:r>
+      <w:proofErr w:type="spellStart"/>
+      <w:r>
+        <w:rPr>
+          <w:rFonts w:ascii="Calibri" w:hAnsi="Calibri" w:cs="Calibri"/>
+        </w:rPr>
+        <w:t>slider</w:t>
+      </w:r>
+      <w:proofErr w:type="spellEnd"/>
+      <w:r>
+        <w:rPr>
+          <w:rFonts w:ascii="Calibri" w:hAnsi="Calibri" w:cs="Calibri"/>
+        </w:rPr>
+        <w:t xml:space="preserve"> (barre de défilement) pour permettre à l'utilisateur de sélectionner une plage d'années spécifiques.</w:t>
+      </w:r>
+    </w:p>
+    <w:p>
+      <w:pPr>
+        <w:jc w:val="both"/>
+        <w:rPr>
+          <w:rFonts w:ascii="Calibri" w:hAnsi="Calibri" w:cs="Calibri"/>
+        </w:rPr>
+      </w:pPr>
+      <w:r>
+        <w:rPr>
+          <w:rFonts w:ascii="Calibri" w:hAnsi="Calibri" w:cs="Calibri"/>
+          <w:u w:val="single"/>
+        </w:rPr>
+        <w:t>Paramètre du sport :</w:t>
+      </w:r>
+      <w:r>
+        <w:rPr>
+          <w:rFonts w:ascii="Calibri" w:hAnsi="Calibri" w:cs="Calibri"/>
+        </w:rPr>
+        <w:t xml:space="preserve"> Un menu déroulant pour choisir un sport parmi ceux disponibles dans les données</w:t>
+      </w:r>
+    </w:p>
+    <w:p>
+      <w:pPr>
+        <w:jc w:val="both"/>
+        <w:rPr>
+          <w:rFonts w:ascii="Calibri" w:hAnsi="Calibri" w:cs="Calibri"/>
+        </w:rPr>
+      </w:pPr>
+      <w:r>
+        <w:rPr>
+          <w:rFonts w:ascii="Calibri" w:hAnsi="Calibri" w:cs="Calibri"/>
+          <w:u w:val="single"/>
+        </w:rPr>
+        <w:t>Paramètre du pays :</w:t>
+      </w:r>
+      <w:r>
+        <w:rPr>
+          <w:rFonts w:ascii="Calibri" w:hAnsi="Calibri" w:cs="Calibri"/>
+        </w:rPr>
+        <w:t xml:space="preserve">  Un menu déroulant pour choisir un pays parmi ceux disponibles dans les données.</w:t>
       </w:r>
     </w:p>
     <w:p>
@@ -1106,18 +868,7 @@
           <w:sz w:val="22"/>
           <w:szCs w:val="22"/>
         </w:rPr>
-        <w:t xml:space="preserve"> J</w:t>
-      </w:r>
-      <w:r>
-        <w:rPr>
-          <w:rFonts w:ascii="Calibri" w:hAnsi="Calibri" w:cs="Calibri"/>
-          <w:i/>
-          <w:iCs/>
-          <w:color w:val="156082" w:themeColor="accent1"/>
-          <w:sz w:val="22"/>
-          <w:szCs w:val="22"/>
-        </w:rPr>
-        <w:t xml:space="preserve">eu de données : </w:t>
+        <w:t xml:space="preserve"> Jeu de données : </w:t>
       </w:r>
       <w:hyperlink r:id="rId7" w:tgtFrame="_blank" w:tooltip="https://www.kaggle.com/code/hamdallak/125-years-of-summer-olympics-analysis-visual/input" w:history="1">
         <w:r>
@@ -1146,126 +897,43 @@
         <w:pStyle w:val="Titre2"/>
       </w:pPr>
       <w:r>
-        <w:t>Onglet 3</w:t>
-      </w:r>
-      <w:r>
+        <w:t>Onglet 2</w:t>
+      </w:r>
+      <w:r>
+        <w:rPr>
+          <w:color w:val="auto"/>
+        </w:rPr>
         <w:t xml:space="preserve"> </w:t>
       </w:r>
       <w:r>
         <w:t>-</w:t>
       </w:r>
       <w:r>
-        <w:t xml:space="preserve"> (Gabin et Adrien)</w:t>
+        <w:rPr>
+          <w:color w:val="auto"/>
+        </w:rPr>
+        <w:t xml:space="preserve"> </w:t>
+      </w:r>
+      <w:r>
+        <w:t xml:space="preserve">(Rémy </w:t>
+      </w:r>
+      <w:r>
+        <w:t>et</w:t>
+      </w:r>
+      <w:r>
+        <w:t xml:space="preserve"> Tom)</w:t>
       </w:r>
     </w:p>
     <w:p/>
     <w:p>
       <w:pPr>
         <w:jc w:val="both"/>
-        <w:rPr>
-          <w:rFonts w:ascii="Calibri" w:hAnsi="Calibri" w:cs="Calibri"/>
-        </w:rPr>
-      </w:pPr>
-      <w:r>
-        <w:rPr>
-          <w:rFonts w:ascii="Calibri" w:hAnsi="Calibri" w:cs="Calibri"/>
-          <w:u w:val="single"/>
-        </w:rPr>
-        <w:t>Question à répondre dans</w:t>
-      </w:r>
-      <w:r>
-        <w:rPr>
-          <w:rFonts w:ascii="Calibri" w:hAnsi="Calibri" w:cs="Calibri"/>
-          <w:u w:val="single"/>
-        </w:rPr>
-        <w:t xml:space="preserve"> l’onglet</w:t>
-      </w:r>
-      <w:r>
-        <w:rPr>
-          <w:rFonts w:ascii="Calibri" w:hAnsi="Calibri" w:cs="Calibri"/>
-        </w:rPr>
-        <w:t xml:space="preserve"> : </w:t>
-      </w:r>
-      <w:r>
-        <w:rPr>
-          <w:rFonts w:ascii="Calibri" w:hAnsi="Calibri" w:cs="Calibri"/>
-        </w:rPr>
-        <w:t>Le lieu de déroulement des jeux a-t-il une influence sur les résultats sportifs du pays organisateur ?</w:t>
-      </w:r>
-    </w:p>
-    <w:p>
-      <w:pPr>
-        <w:jc w:val="both"/>
-        <w:rPr>
-          <w:rFonts w:ascii="Calibri" w:hAnsi="Calibri" w:cs="Calibri"/>
-        </w:rPr>
-      </w:pPr>
-    </w:p>
-    <w:p>
-      <w:pPr>
-        <w:jc w:val="both"/>
-        <w:rPr>
-          <w:rFonts w:ascii="Calibri" w:hAnsi="Calibri" w:cs="Calibri"/>
-        </w:rPr>
-      </w:pPr>
-      <w:r>
-        <w:rPr>
-          <w:rFonts w:ascii="Calibri" w:hAnsi="Calibri" w:cs="Calibri"/>
-        </w:rPr>
-        <w:t>Nous souhaitons définir s’il est statistiquement significatif d’être le pays hôte des Jeux Olympiques pour remporter des médailles.</w:t>
-      </w:r>
-    </w:p>
-    <w:p>
-      <w:pPr>
-        <w:jc w:val="both"/>
-        <w:rPr>
-          <w:rFonts w:ascii="Calibri" w:hAnsi="Calibri" w:cs="Calibri"/>
-        </w:rPr>
-      </w:pPr>
-    </w:p>
-    <w:p>
-      <w:pPr>
-        <w:jc w:val="both"/>
-        <w:rPr>
-          <w:rFonts w:ascii="Calibri" w:hAnsi="Calibri" w:cs="Calibri"/>
-        </w:rPr>
-      </w:pPr>
-      <w:r>
         <w:rPr>
           <w:rFonts w:ascii="Calibri" w:hAnsi="Calibri" w:cs="Calibri"/>
           <w:b/>
           <w:bCs/>
           <w:u w:val="single"/>
         </w:rPr>
-        <w:t>Graphique 3 :</w:t>
-      </w:r>
-      <w:r>
-        <w:rPr>
-          <w:rFonts w:ascii="Calibri" w:hAnsi="Calibri" w:cs="Calibri"/>
-        </w:rPr>
-        <w:t xml:space="preserve"> H</w:t>
-      </w:r>
-      <w:r>
-        <w:rPr>
-          <w:rFonts w:ascii="Calibri" w:hAnsi="Calibri" w:cs="Calibri"/>
-        </w:rPr>
-        <w:t>istogramme où l’utilisateur peut sélectionner un pays et observer les performances du pays choisi sur l’ensemble des éditions où il était participant.</w:t>
-      </w:r>
-    </w:p>
-    <w:p>
-      <w:pPr>
-        <w:jc w:val="both"/>
-        <w:rPr>
-          <w:rFonts w:ascii="Calibri" w:hAnsi="Calibri" w:cs="Calibri"/>
-        </w:rPr>
-      </w:pPr>
-    </w:p>
-    <w:p>
-      <w:pPr>
-        <w:jc w:val="both"/>
-        <w:rPr>
-          <w:rFonts w:ascii="Calibri" w:hAnsi="Calibri" w:cs="Calibri"/>
-        </w:rPr>
       </w:pPr>
       <w:r>
         <w:rPr>
@@ -1274,6 +942,542 @@
           <w:bCs/>
           <w:u w:val="single"/>
         </w:rPr>
+        <w:t>Graph</w:t>
+      </w:r>
+      <w:r>
+        <w:rPr>
+          <w:rFonts w:ascii="Calibri" w:hAnsi="Calibri" w:cs="Calibri"/>
+          <w:b/>
+          <w:bCs/>
+          <w:u w:val="single"/>
+        </w:rPr>
+        <w:t>ique</w:t>
+      </w:r>
+      <w:r>
+        <w:rPr>
+          <w:rFonts w:ascii="Calibri" w:hAnsi="Calibri" w:cs="Calibri"/>
+          <w:b/>
+          <w:bCs/>
+          <w:u w:val="single"/>
+        </w:rPr>
+        <w:t xml:space="preserve"> 2 : </w:t>
+      </w:r>
+      <w:r>
+        <w:rPr>
+          <w:rFonts w:ascii="Calibri" w:hAnsi="Calibri" w:cs="Calibri"/>
+          <w:b/>
+          <w:bCs/>
+          <w:u w:val="single"/>
+        </w:rPr>
+        <w:t xml:space="preserve"> </w:t>
+      </w:r>
+      <w:r>
+        <w:rPr>
+          <w:rFonts w:ascii="Calibri" w:hAnsi="Calibri" w:cs="Calibri"/>
+        </w:rPr>
+        <w:t xml:space="preserve">Visualisation des résultats </w:t>
+      </w:r>
+      <w:r>
+        <w:rPr>
+          <w:rFonts w:ascii="Calibri" w:hAnsi="Calibri" w:cs="Calibri"/>
+        </w:rPr>
+        <w:t xml:space="preserve">aux JO </w:t>
+      </w:r>
+      <w:r>
+        <w:rPr>
+          <w:rFonts w:ascii="Calibri" w:hAnsi="Calibri" w:cs="Calibri"/>
+        </w:rPr>
+        <w:t>par pays</w:t>
+      </w:r>
+      <w:r>
+        <w:rPr>
+          <w:rFonts w:ascii="Calibri" w:hAnsi="Calibri" w:cs="Calibri"/>
+        </w:rPr>
+        <w:t>.</w:t>
+      </w:r>
+      <w:r>
+        <w:rPr>
+          <w:rFonts w:ascii="Calibri" w:hAnsi="Calibri" w:cs="Calibri"/>
+        </w:rPr>
+        <w:t xml:space="preserve"> </w:t>
+      </w:r>
+    </w:p>
+    <w:p>
+      <w:pPr>
+        <w:jc w:val="both"/>
+        <w:rPr>
+          <w:rFonts w:ascii="Calibri" w:hAnsi="Calibri" w:cs="Calibri"/>
+        </w:rPr>
+      </w:pPr>
+    </w:p>
+    <w:p>
+      <w:pPr>
+        <w:jc w:val="both"/>
+        <w:rPr>
+          <w:rFonts w:ascii="Calibri" w:hAnsi="Calibri" w:cs="Calibri"/>
+        </w:rPr>
+      </w:pPr>
+      <w:r>
+        <w:rPr>
+          <w:rFonts w:ascii="Calibri" w:hAnsi="Calibri" w:cs="Calibri"/>
+        </w:rPr>
+        <w:t>Interface composée de 2 parties : partie utilisateur / partie graphique</w:t>
+      </w:r>
+      <w:r>
+        <w:rPr>
+          <w:rFonts w:ascii="Calibri" w:hAnsi="Calibri" w:cs="Calibri"/>
+        </w:rPr>
+        <w:br/>
+      </w:r>
+      <w:r>
+        <w:rPr>
+          <w:rFonts w:ascii="Calibri" w:hAnsi="Calibri" w:cs="Calibri"/>
+        </w:rPr>
+        <w:br/>
+        <w:t xml:space="preserve">Le graphique de sortie représente le nombre de médailles d’or, </w:t>
+      </w:r>
+      <w:r>
+        <w:rPr>
+          <w:rFonts w:ascii="Calibri" w:hAnsi="Calibri" w:cs="Calibri"/>
+        </w:rPr>
+        <w:t>d’</w:t>
+      </w:r>
+      <w:r>
+        <w:rPr>
+          <w:rFonts w:ascii="Calibri" w:hAnsi="Calibri" w:cs="Calibri"/>
+        </w:rPr>
+        <w:t xml:space="preserve">argent et </w:t>
+      </w:r>
+      <w:r>
+        <w:rPr>
+          <w:rFonts w:ascii="Calibri" w:hAnsi="Calibri" w:cs="Calibri"/>
+        </w:rPr>
+        <w:t xml:space="preserve">de </w:t>
+      </w:r>
+      <w:r>
+        <w:rPr>
+          <w:rFonts w:ascii="Calibri" w:hAnsi="Calibri" w:cs="Calibri"/>
+        </w:rPr>
+        <w:t xml:space="preserve">bronze </w:t>
+      </w:r>
+      <w:r>
+        <w:rPr>
+          <w:rFonts w:ascii="Calibri" w:hAnsi="Calibri" w:cs="Calibri"/>
+        </w:rPr>
+        <w:t>en fonction des années</w:t>
+      </w:r>
+      <w:r>
+        <w:rPr>
+          <w:rFonts w:ascii="Calibri" w:hAnsi="Calibri" w:cs="Calibri"/>
+        </w:rPr>
+        <w:t>. Il est possible d’affiner ses informations grâce à la partie utilisateur.</w:t>
+      </w:r>
+    </w:p>
+    <w:p>
+      <w:pPr>
+        <w:jc w:val="both"/>
+        <w:rPr>
+          <w:rFonts w:ascii="Calibri" w:hAnsi="Calibri" w:cs="Calibri"/>
+        </w:rPr>
+      </w:pPr>
+      <w:r>
+        <w:rPr>
+          <w:rFonts w:ascii="Calibri" w:hAnsi="Calibri" w:cs="Calibri"/>
+        </w:rPr>
+        <w:t>La partie utilisateur est divisée en 3 sous-parties :</w:t>
+      </w:r>
+    </w:p>
+    <w:p>
+      <w:pPr>
+        <w:pStyle w:val="Paragraphedeliste"/>
+        <w:numPr>
+          <w:ilvl w:val="0"/>
+          <w:numId w:val="3"/>
+        </w:numPr>
+        <w:jc w:val="both"/>
+        <w:rPr>
+          <w:rFonts w:ascii="Calibri" w:hAnsi="Calibri" w:cs="Calibri"/>
+        </w:rPr>
+      </w:pPr>
+      <w:r>
+        <w:rPr>
+          <w:rFonts w:ascii="Calibri" w:hAnsi="Calibri" w:cs="Calibri"/>
+        </w:rPr>
+        <w:t>Sélection du la saison</w:t>
+      </w:r>
+    </w:p>
+    <w:p>
+      <w:pPr>
+        <w:pStyle w:val="Paragraphedeliste"/>
+        <w:numPr>
+          <w:ilvl w:val="0"/>
+          <w:numId w:val="3"/>
+        </w:numPr>
+        <w:jc w:val="both"/>
+        <w:rPr>
+          <w:rFonts w:ascii="Calibri" w:hAnsi="Calibri" w:cs="Calibri"/>
+        </w:rPr>
+      </w:pPr>
+      <w:r>
+        <w:rPr>
+          <w:rFonts w:ascii="Calibri" w:hAnsi="Calibri" w:cs="Calibri"/>
+        </w:rPr>
+        <w:t>Sélection du genre</w:t>
+      </w:r>
+    </w:p>
+    <w:p>
+      <w:pPr>
+        <w:pStyle w:val="Paragraphedeliste"/>
+        <w:numPr>
+          <w:ilvl w:val="0"/>
+          <w:numId w:val="3"/>
+        </w:numPr>
+        <w:jc w:val="both"/>
+        <w:rPr>
+          <w:rFonts w:ascii="Calibri" w:hAnsi="Calibri" w:cs="Calibri"/>
+        </w:rPr>
+      </w:pPr>
+      <w:r>
+        <w:rPr>
+          <w:rFonts w:ascii="Calibri" w:hAnsi="Calibri" w:cs="Calibri"/>
+        </w:rPr>
+        <w:t>Sélection du pays</w:t>
+      </w:r>
+    </w:p>
+    <w:p>
+      <w:pPr>
+        <w:pStyle w:val="Paragraphedeliste"/>
+        <w:jc w:val="both"/>
+        <w:rPr>
+          <w:rFonts w:ascii="Calibri" w:hAnsi="Calibri" w:cs="Calibri"/>
+        </w:rPr>
+      </w:pPr>
+    </w:p>
+    <w:p>
+      <w:pPr>
+        <w:jc w:val="both"/>
+        <w:rPr>
+          <w:rFonts w:ascii="Calibri" w:hAnsi="Calibri" w:cs="Calibri"/>
+        </w:rPr>
+      </w:pPr>
+      <w:r>
+        <w:rPr>
+          <w:rFonts w:ascii="Calibri" w:hAnsi="Calibri" w:cs="Calibri"/>
+        </w:rPr>
+        <w:t>Le graphique possède également des fonctionnalités qui lui sont propres :</w:t>
+      </w:r>
+    </w:p>
+    <w:p>
+      <w:pPr>
+        <w:pStyle w:val="Paragraphedeliste"/>
+        <w:numPr>
+          <w:ilvl w:val="0"/>
+          <w:numId w:val="3"/>
+        </w:numPr>
+        <w:jc w:val="both"/>
+        <w:rPr>
+          <w:rFonts w:ascii="Calibri" w:hAnsi="Calibri" w:cs="Calibri"/>
+        </w:rPr>
+      </w:pPr>
+      <w:r>
+        <w:rPr>
+          <w:rFonts w:ascii="Calibri" w:hAnsi="Calibri" w:cs="Calibri"/>
+        </w:rPr>
+        <w:t>Zoom sur des valeurs</w:t>
+      </w:r>
+    </w:p>
+    <w:p>
+      <w:pPr>
+        <w:pStyle w:val="Paragraphedeliste"/>
+        <w:numPr>
+          <w:ilvl w:val="0"/>
+          <w:numId w:val="3"/>
+        </w:numPr>
+        <w:jc w:val="both"/>
+        <w:rPr>
+          <w:rFonts w:ascii="Calibri" w:hAnsi="Calibri" w:cs="Calibri"/>
+        </w:rPr>
+      </w:pPr>
+      <w:r>
+        <w:rPr>
+          <w:rFonts w:ascii="Calibri" w:hAnsi="Calibri" w:cs="Calibri"/>
+        </w:rPr>
+        <w:t>Retour au cadrage de base</w:t>
+      </w:r>
+    </w:p>
+    <w:p>
+      <w:pPr>
+        <w:pStyle w:val="Paragraphedeliste"/>
+        <w:numPr>
+          <w:ilvl w:val="0"/>
+          <w:numId w:val="3"/>
+        </w:numPr>
+        <w:jc w:val="both"/>
+        <w:rPr>
+          <w:rFonts w:ascii="Calibri" w:hAnsi="Calibri" w:cs="Calibri"/>
+        </w:rPr>
+      </w:pPr>
+      <w:r>
+        <w:rPr>
+          <w:rFonts w:ascii="Calibri" w:hAnsi="Calibri" w:cs="Calibri"/>
+        </w:rPr>
+        <w:t>Affichage des informations lorsque l’on passe la souris sur un point</w:t>
+      </w:r>
+    </w:p>
+    <w:p>
+      <w:pPr>
+        <w:pStyle w:val="Paragraphedeliste"/>
+        <w:numPr>
+          <w:ilvl w:val="0"/>
+          <w:numId w:val="3"/>
+        </w:numPr>
+        <w:jc w:val="both"/>
+        <w:rPr>
+          <w:rFonts w:ascii="Calibri" w:hAnsi="Calibri" w:cs="Calibri"/>
+        </w:rPr>
+      </w:pPr>
+      <w:r>
+        <w:rPr>
+          <w:rFonts w:ascii="Calibri" w:hAnsi="Calibri" w:cs="Calibri"/>
+        </w:rPr>
+        <w:t>Comparaison de points</w:t>
+      </w:r>
+    </w:p>
+    <w:p>
+      <w:pPr>
+        <w:pStyle w:val="Paragraphedeliste"/>
+        <w:numPr>
+          <w:ilvl w:val="0"/>
+          <w:numId w:val="3"/>
+        </w:numPr>
+        <w:jc w:val="both"/>
+        <w:rPr>
+          <w:rFonts w:ascii="Calibri" w:hAnsi="Calibri" w:cs="Calibri"/>
+        </w:rPr>
+      </w:pPr>
+      <w:r>
+        <w:rPr>
+          <w:rFonts w:ascii="Calibri" w:hAnsi="Calibri" w:cs="Calibri"/>
+        </w:rPr>
+        <w:t>Bouton permettant de télécharger le graphique au format .png</w:t>
+      </w:r>
+    </w:p>
+    <w:p>
+      <w:pPr>
+        <w:jc w:val="both"/>
+        <w:rPr>
+          <w:rFonts w:ascii="Calibri" w:hAnsi="Calibri" w:cs="Calibri"/>
+        </w:rPr>
+      </w:pPr>
+    </w:p>
+    <w:p>
+      <w:pPr>
+        <w:jc w:val="both"/>
+        <w:rPr>
+          <w:rFonts w:ascii="Calibri" w:hAnsi="Calibri" w:cs="Calibri"/>
+        </w:rPr>
+      </w:pPr>
+    </w:p>
+    <w:p>
+      <w:pPr>
+        <w:jc w:val="both"/>
+        <w:rPr>
+          <w:rFonts w:ascii="Calibri" w:hAnsi="Calibri" w:cs="Calibri"/>
+          <w:i/>
+          <w:iCs/>
+          <w:color w:val="156082" w:themeColor="accent1"/>
+          <w:sz w:val="22"/>
+          <w:szCs w:val="22"/>
+        </w:rPr>
+      </w:pPr>
+      <w:r>
+        <w:rPr>
+          <w:rFonts w:ascii="Calibri" w:hAnsi="Calibri" w:cs="Calibri"/>
+          <w:i/>
+          <w:iCs/>
+          <w:color w:val="156082" w:themeColor="accent1"/>
+          <w:sz w:val="22"/>
+          <w:szCs w:val="22"/>
+        </w:rPr>
+        <w:sym w:font="Wingdings" w:char="F0E0"/>
+      </w:r>
+      <w:r>
+        <w:rPr>
+          <w:rFonts w:ascii="Calibri" w:hAnsi="Calibri" w:cs="Calibri"/>
+          <w:i/>
+          <w:iCs/>
+          <w:color w:val="156082" w:themeColor="accent1"/>
+          <w:sz w:val="22"/>
+          <w:szCs w:val="22"/>
+        </w:rPr>
+        <w:t xml:space="preserve"> J</w:t>
+      </w:r>
+      <w:r>
+        <w:rPr>
+          <w:rFonts w:ascii="Calibri" w:hAnsi="Calibri" w:cs="Calibri"/>
+          <w:i/>
+          <w:iCs/>
+          <w:color w:val="156082" w:themeColor="accent1"/>
+          <w:sz w:val="22"/>
+          <w:szCs w:val="22"/>
+        </w:rPr>
+        <w:t xml:space="preserve">eu de données : </w:t>
+      </w:r>
+      <w:hyperlink r:id="rId8" w:tgtFrame="_blank" w:tooltip="https://www.kaggle.com/code/hamdallak/125-years-of-summer-olympics-analysis-visual/input" w:history="1">
+        <w:r>
+          <w:rPr>
+            <w:rFonts w:ascii="Calibri" w:hAnsi="Calibri" w:cs="Calibri"/>
+            <w:i/>
+            <w:iCs/>
+            <w:color w:val="156082" w:themeColor="accent1"/>
+            <w:sz w:val="22"/>
+            <w:szCs w:val="22"/>
+          </w:rPr>
+          <w:t>https://www.kaggle.com/code/hamdallak/125-years-of-summer-olympics-analysis-visual/input</w:t>
+        </w:r>
+      </w:hyperlink>
+    </w:p>
+    <w:p>
+      <w:pPr>
+        <w:jc w:val="both"/>
+        <w:rPr>
+          <w:rFonts w:ascii="Calibri" w:hAnsi="Calibri" w:cs="Calibri"/>
+        </w:rPr>
+      </w:pPr>
+    </w:p>
+    <w:p>
+      <w:pPr>
+        <w:pStyle w:val="Titre2"/>
+      </w:pPr>
+      <w:r>
+        <w:t>Onglet 3</w:t>
+      </w:r>
+      <w:r>
+        <w:t xml:space="preserve"> </w:t>
+      </w:r>
+      <w:r>
+        <w:t>-</w:t>
+      </w:r>
+      <w:r>
+        <w:t xml:space="preserve"> (Gabin et Adrien)</w:t>
+      </w:r>
+    </w:p>
+    <w:p/>
+    <w:p>
+      <w:pPr>
+        <w:jc w:val="both"/>
+        <w:rPr>
+          <w:rFonts w:ascii="Calibri" w:hAnsi="Calibri" w:cs="Calibri"/>
+        </w:rPr>
+      </w:pPr>
+      <w:r>
+        <w:rPr>
+          <w:rFonts w:ascii="Calibri" w:hAnsi="Calibri" w:cs="Calibri"/>
+          <w:u w:val="single"/>
+        </w:rPr>
+        <w:t>Question à répondre dans</w:t>
+      </w:r>
+      <w:r>
+        <w:rPr>
+          <w:rFonts w:ascii="Calibri" w:hAnsi="Calibri" w:cs="Calibri"/>
+          <w:u w:val="single"/>
+        </w:rPr>
+        <w:t xml:space="preserve"> l’onglet</w:t>
+      </w:r>
+      <w:r>
+        <w:rPr>
+          <w:rFonts w:ascii="Calibri" w:hAnsi="Calibri" w:cs="Calibri"/>
+        </w:rPr>
+        <w:t xml:space="preserve"> : </w:t>
+      </w:r>
+      <w:r>
+        <w:rPr>
+          <w:rFonts w:ascii="Calibri" w:hAnsi="Calibri" w:cs="Calibri"/>
+        </w:rPr>
+        <w:t>Le lieu de déroulement des jeux a-t-il une influence sur les résultats sportifs du pays organisateur ?</w:t>
+      </w:r>
+    </w:p>
+    <w:p>
+      <w:pPr>
+        <w:jc w:val="both"/>
+        <w:rPr>
+          <w:rFonts w:ascii="Calibri" w:hAnsi="Calibri" w:cs="Calibri"/>
+        </w:rPr>
+      </w:pPr>
+    </w:p>
+    <w:p>
+      <w:pPr>
+        <w:jc w:val="both"/>
+        <w:rPr>
+          <w:rFonts w:ascii="Calibri" w:hAnsi="Calibri" w:cs="Calibri"/>
+        </w:rPr>
+      </w:pPr>
+      <w:r>
+        <w:rPr>
+          <w:rFonts w:ascii="Calibri" w:hAnsi="Calibri" w:cs="Calibri"/>
+        </w:rPr>
+        <w:t>Nous souhaitons définir s’il est statistiquement significatif d’être le pays hôte des Jeux Olympiques pour remporter des médailles.</w:t>
+      </w:r>
+    </w:p>
+    <w:p>
+      <w:pPr>
+        <w:jc w:val="both"/>
+        <w:rPr>
+          <w:rFonts w:ascii="Calibri" w:hAnsi="Calibri" w:cs="Calibri"/>
+        </w:rPr>
+      </w:pPr>
+    </w:p>
+    <w:p>
+      <w:pPr>
+        <w:jc w:val="both"/>
+        <w:rPr>
+          <w:rFonts w:ascii="Calibri" w:hAnsi="Calibri" w:cs="Calibri"/>
+        </w:rPr>
+      </w:pPr>
+      <w:r>
+        <w:rPr>
+          <w:rFonts w:ascii="Calibri" w:hAnsi="Calibri" w:cs="Calibri"/>
+          <w:b/>
+          <w:bCs/>
+          <w:u w:val="single"/>
+        </w:rPr>
+        <w:t>Graphique 3 :</w:t>
+      </w:r>
+      <w:r>
+        <w:rPr>
+          <w:rFonts w:ascii="Calibri" w:hAnsi="Calibri" w:cs="Calibri"/>
+        </w:rPr>
+        <w:t xml:space="preserve"> H</w:t>
+      </w:r>
+      <w:r>
+        <w:rPr>
+          <w:rFonts w:ascii="Calibri" w:hAnsi="Calibri" w:cs="Calibri"/>
+        </w:rPr>
+        <w:t>istogramme où l’utilisateur peut sélectionner un pays et observer les performances du pays choisi sur l’ensemble des éditions où il était participant.</w:t>
+      </w:r>
+    </w:p>
+    <w:p>
+      <w:pPr>
+        <w:jc w:val="both"/>
+        <w:rPr>
+          <w:rFonts w:ascii="Calibri" w:hAnsi="Calibri" w:cs="Calibri"/>
+        </w:rPr>
+      </w:pPr>
+    </w:p>
+    <w:p>
+      <w:pPr>
+        <w:jc w:val="both"/>
+        <w:rPr>
+          <w:rFonts w:ascii="Calibri" w:hAnsi="Calibri" w:cs="Calibri"/>
+        </w:rPr>
+      </w:pPr>
+      <w:r>
+        <w:rPr>
+          <w:rFonts w:ascii="Calibri" w:hAnsi="Calibri" w:cs="Calibri"/>
+          <w:b/>
+          <w:bCs/>
+          <w:u w:val="single"/>
+        </w:rPr>
         <w:t>Graphique 4 :</w:t>
       </w:r>
       <w:r>
@@ -1306,7 +1510,6 @@
         <w:rPr>
           <w:rFonts w:ascii="Calibri" w:hAnsi="Calibri" w:cs="Calibri"/>
         </w:rPr>
-        <w:lastRenderedPageBreak/>
         <w:fldChar w:fldCharType="begin"/>
       </w:r>
       <w:r>
@@ -1344,7 +1547,7 @@
                     </pic:cNvPicPr>
                   </pic:nvPicPr>
                   <pic:blipFill>
-                    <a:blip r:embed="rId8">
+                    <a:blip r:embed="rId9">
                       <a:extLst>
                         <a:ext uri="{28A0092B-C50C-407E-A947-70E740481C1C}">
                           <a14:useLocalDpi xmlns:a14="http://schemas.microsoft.com/office/drawing/2010/main" val="0"/>
@@ -1481,7 +1684,7 @@
         </w:rPr>
         <w:t xml:space="preserve"> </w:t>
       </w:r>
-      <w:hyperlink r:id="rId9" w:history="1">
+      <w:hyperlink r:id="rId10" w:history="1">
         <w:r>
           <w:rPr>
             <w:i/>
@@ -1736,11 +1939,126 @@
       </w:pPr>
     </w:lvl>
   </w:abstractNum>
+  <w:abstractNum w:abstractNumId="2" w15:restartNumberingAfterBreak="0">
+    <w:nsid w:val="71CD07BF"/>
+    <w:multiLevelType w:val="hybridMultilevel"/>
+    <w:tmpl w:val="4F12C85C"/>
+    <w:lvl w:ilvl="0" w:tplc="E94CBC66">
+      <w:numFmt w:val="bullet"/>
+      <w:lvlText w:val="-"/>
+      <w:lvlJc w:val="left"/>
+      <w:pPr>
+        <w:ind w:left="720" w:hanging="360"/>
+      </w:pPr>
+      <w:rPr>
+        <w:rFonts w:ascii="Calibri" w:eastAsia="Times New Roman" w:hAnsi="Calibri" w:cs="Calibri" w:hint="default"/>
+      </w:rPr>
+    </w:lvl>
+    <w:lvl w:ilvl="1" w:tplc="040C0003" w:tentative="1">
+      <w:start w:val="1"/>
+      <w:numFmt w:val="bullet"/>
+      <w:lvlText w:val="o"/>
+      <w:lvlJc w:val="left"/>
+      <w:pPr>
+        <w:ind w:left="1440" w:hanging="360"/>
+      </w:pPr>
+      <w:rPr>
+        <w:rFonts w:ascii="Courier New" w:hAnsi="Courier New" w:cs="Courier New" w:hint="default"/>
+      </w:rPr>
+    </w:lvl>
+    <w:lvl w:ilvl="2" w:tplc="040C0005" w:tentative="1">
+      <w:start w:val="1"/>
+      <w:numFmt w:val="bullet"/>
+      <w:lvlText w:val=""/>
+      <w:lvlJc w:val="left"/>
+      <w:pPr>
+        <w:ind w:left="2160" w:hanging="360"/>
+      </w:pPr>
+      <w:rPr>
+        <w:rFonts w:ascii="Wingdings" w:hAnsi="Wingdings" w:hint="default"/>
+      </w:rPr>
+    </w:lvl>
+    <w:lvl w:ilvl="3" w:tplc="040C0001" w:tentative="1">
+      <w:start w:val="1"/>
+      <w:numFmt w:val="bullet"/>
+      <w:lvlText w:val=""/>
+      <w:lvlJc w:val="left"/>
+      <w:pPr>
+        <w:ind w:left="2880" w:hanging="360"/>
+      </w:pPr>
+      <w:rPr>
+        <w:rFonts w:ascii="Symbol" w:hAnsi="Symbol" w:hint="default"/>
+      </w:rPr>
+    </w:lvl>
+    <w:lvl w:ilvl="4" w:tplc="040C0003" w:tentative="1">
+      <w:start w:val="1"/>
+      <w:numFmt w:val="bullet"/>
+      <w:lvlText w:val="o"/>
+      <w:lvlJc w:val="left"/>
+      <w:pPr>
+        <w:ind w:left="3600" w:hanging="360"/>
+      </w:pPr>
+      <w:rPr>
+        <w:rFonts w:ascii="Courier New" w:hAnsi="Courier New" w:cs="Courier New" w:hint="default"/>
+      </w:rPr>
+    </w:lvl>
+    <w:lvl w:ilvl="5" w:tplc="040C0005" w:tentative="1">
+      <w:start w:val="1"/>
+      <w:numFmt w:val="bullet"/>
+      <w:lvlText w:val=""/>
+      <w:lvlJc w:val="left"/>
+      <w:pPr>
+        <w:ind w:left="4320" w:hanging="360"/>
+      </w:pPr>
+      <w:rPr>
+        <w:rFonts w:ascii="Wingdings" w:hAnsi="Wingdings" w:hint="default"/>
+      </w:rPr>
+    </w:lvl>
+    <w:lvl w:ilvl="6" w:tplc="040C0001" w:tentative="1">
+      <w:start w:val="1"/>
+      <w:numFmt w:val="bullet"/>
+      <w:lvlText w:val=""/>
+      <w:lvlJc w:val="left"/>
+      <w:pPr>
+        <w:ind w:left="5040" w:hanging="360"/>
+      </w:pPr>
+      <w:rPr>
+        <w:rFonts w:ascii="Symbol" w:hAnsi="Symbol" w:hint="default"/>
+      </w:rPr>
+    </w:lvl>
+    <w:lvl w:ilvl="7" w:tplc="040C0003" w:tentative="1">
+      <w:start w:val="1"/>
+      <w:numFmt w:val="bullet"/>
+      <w:lvlText w:val="o"/>
+      <w:lvlJc w:val="left"/>
+      <w:pPr>
+        <w:ind w:left="5760" w:hanging="360"/>
+      </w:pPr>
+      <w:rPr>
+        <w:rFonts w:ascii="Courier New" w:hAnsi="Courier New" w:cs="Courier New" w:hint="default"/>
+      </w:rPr>
+    </w:lvl>
+    <w:lvl w:ilvl="8" w:tplc="040C0005" w:tentative="1">
+      <w:start w:val="1"/>
+      <w:numFmt w:val="bullet"/>
+      <w:lvlText w:val=""/>
+      <w:lvlJc w:val="left"/>
+      <w:pPr>
+        <w:ind w:left="6480" w:hanging="360"/>
+      </w:pPr>
+      <w:rPr>
+        <w:rFonts w:ascii="Wingdings" w:hAnsi="Wingdings" w:hint="default"/>
+      </w:rPr>
+    </w:lvl>
+  </w:abstractNum>
   <w:num w:numId="1" w16cid:durableId="241915163">
     <w:abstractNumId w:val="0"/>
   </w:num>
   <w:num w:numId="2" w16cid:durableId="861627876">
     <w:abstractNumId w:val="1"/>
+  </w:num>
+  <w:num w:numId="3" w16cid:durableId="1000352199">
+    <w:abstractNumId w:val="2"/>
   </w:num>
 </w:numbering>
 </file>
@@ -2346,6 +2664,7 @@
   <w:style w:type="character" w:default="1" w:styleId="Policepardfaut">
     <w:name w:val="Default Paragraph Font"/>
     <w:uiPriority w:val="1"/>
+    <w:semiHidden/>
     <w:unhideWhenUsed/>
   </w:style>
   <w:style w:type="table" w:default="1" w:styleId="TableauNormal">
@@ -3015,4 +3334,16 @@
     </a:ext>
   </a:extLst>
 </a:theme>
+</file>
+
+<file path=customXml/item1.xml><?xml version="1.0" encoding="utf-8"?>
+<b:Sources xmlns:b="http://schemas.openxmlformats.org/officeDocument/2006/bibliography" xmlns="http://schemas.openxmlformats.org/officeDocument/2006/bibliography" SelectedStyle="\APASixthEditionOfficeOnline.xsl" StyleName="APA" Version="6"/>
+</file>
+
+<file path=customXml/itemProps1.xml><?xml version="1.0" encoding="utf-8"?>
+<ds:datastoreItem xmlns:ds="http://schemas.openxmlformats.org/officeDocument/2006/customXml" ds:itemID="{3DA0D765-EB67-464B-9AD2-EF91943A5804}">
+  <ds:schemaRefs>
+    <ds:schemaRef ds:uri="http://schemas.openxmlformats.org/officeDocument/2006/bibliography"/>
+  </ds:schemaRefs>
+</ds:datastoreItem>
 </file>
</xml_diff>

<commit_message>
cahier des charges finalisé, 5 onglets existants
</commit_message>
<xml_diff>
--- a/Cahier des charges.docx
+++ b/Cahier des charges.docx
@@ -635,6 +635,7 @@
       <w:r>
         <w:rPr>
           <w:rFonts w:ascii="Calibri" w:hAnsi="Calibri" w:cs="Calibri"/>
+          <w:noProof/>
         </w:rPr>
         <w:drawing>
           <wp:inline distT="0" distB="0" distL="0" distR="0" wp14:anchorId="175E66E8" wp14:editId="7AA1175B">
@@ -1594,6 +1595,42 @@
           <w:rFonts w:ascii="Calibri" w:hAnsi="Calibri" w:cs="Calibri"/>
         </w:rPr>
         <w:t>istogramme où l’utilisateur peut sélectionner un pays et observer les performances du pays choisi sur l’ensemble des éditions où il était participant.</w:t>
+      </w:r>
+    </w:p>
+    <w:p>
+      <w:pPr>
+        <w:jc w:val="both"/>
+        <w:rPr>
+          <w:rFonts w:ascii="Calibri" w:hAnsi="Calibri" w:cs="Calibri"/>
+        </w:rPr>
+      </w:pPr>
+    </w:p>
+    <w:p>
+      <w:pPr>
+        <w:jc w:val="both"/>
+        <w:rPr>
+          <w:rFonts w:ascii="Calibri" w:hAnsi="Calibri" w:cs="Calibri"/>
+        </w:rPr>
+      </w:pPr>
+    </w:p>
+    <w:p>
+      <w:pPr>
+        <w:pStyle w:val="Titre2"/>
+      </w:pPr>
+      <w:r>
+        <w:t xml:space="preserve">Onglet </w:t>
+      </w:r>
+      <w:r>
+        <w:t>4</w:t>
+      </w:r>
+      <w:r>
+        <w:t xml:space="preserve"> </w:t>
+      </w:r>
+      <w:r>
+        <w:t>-</w:t>
+      </w:r>
+      <w:r>
+        <w:t xml:space="preserve"> (Adrien)</w:t>
       </w:r>
     </w:p>
     <w:p>
@@ -2805,6 +2842,7 @@
   <w:style w:type="character" w:default="1" w:styleId="Policepardfaut">
     <w:name w:val="Default Paragraph Font"/>
     <w:uiPriority w:val="1"/>
+    <w:semiHidden/>
     <w:unhideWhenUsed/>
   </w:style>
   <w:style w:type="table" w:default="1" w:styleId="TableauNormal">

</xml_diff>